<commit_message>
Started PP relation - hope it's a good idea...
</commit_message>
<xml_diff>
--- a/relazione.docx
+++ b/relazione.docx
@@ -1,7 +1,172 @@
 
 <file path=word/document.xml><?xml version="1.0" encoding="utf-8"?>
-<w:document xmlns:wpc="http://schemas.microsoft.com/office/word/2010/wordprocessingCanvas" xmlns:cx="http://schemas.microsoft.com/office/drawing/2014/chartex" xmlns:cx1="http://schemas.microsoft.com/office/drawing/2015/9/8/chartex" xmlns:cx2="http://schemas.microsoft.com/office/drawing/2015/10/21/chartex" xmlns:cx3="http://schemas.microsoft.com/office/drawing/2016/5/9/chartex" xmlns:cx4="http://schemas.microsoft.com/office/drawing/2016/5/10/chartex" xmlns:cx5="http://schemas.microsoft.com/office/drawing/2016/5/11/chartex" xmlns:cx6="http://schemas.microsoft.com/office/drawing/2016/5/12/chartex" xmlns:cx7="http://schemas.microsoft.com/office/drawing/2016/5/13/chartex" xmlns:cx8="http://schemas.microsoft.com/office/drawing/2016/5/14/chartex" xmlns:mc="http://schemas.openxmlformats.org/markup-compatibility/2006" xmlns:aink="http://schemas.microsoft.com/office/drawing/2016/ink" xmlns:am3d="http://schemas.microsoft.com/office/drawing/2017/model3d" xmlns:o="urn:schemas-microsoft-com:office:office" xmlns:r="http://schemas.openxmlformats.org/officeDocument/2006/relationships" xmlns:m="http://schemas.openxmlformats.org/officeDocument/2006/math" xmlns:v="urn:schemas-microsoft-com:vml" xmlns:wp14="http://schemas.microsoft.com/office/word/2010/wordprocessingDrawing" xmlns:wp="http://schemas.openxmlformats.org/drawingml/2006/wordprocessingDrawing" xmlns:w10="urn:schemas-microsoft-com:office:word" xmlns:w="http://schemas.openxmlformats.org/wordprocessingml/2006/main" xmlns:w14="http://schemas.microsoft.com/office/word/2010/wordml" xmlns:w15="http://schemas.microsoft.com/office/word/2012/wordml" xmlns:w16cid="http://schemas.microsoft.com/office/word/2016/wordml/cid" xmlns:w16se="http://schemas.microsoft.com/office/word/2015/wordml/symex" xmlns:wpg="http://schemas.microsoft.com/office/word/2010/wordprocessingGroup" xmlns:wpi="http://schemas.microsoft.com/office/word/2010/wordprocessingInk" xmlns:wne="http://schemas.microsoft.com/office/word/2006/wordml" xmlns:wps="http://schemas.microsoft.com/office/word/2010/wordprocessingShape" mc:Ignorable="w14 w15 w16se w16cid wp14">
+<w:document xmlns:wpc="http://schemas.microsoft.com/office/word/2010/wordprocessingCanvas" xmlns:cx="http://schemas.microsoft.com/office/drawing/2014/chartex" xmlns:mc="http://schemas.openxmlformats.org/markup-compatibility/2006" xmlns:o="urn:schemas-microsoft-com:office:office" xmlns:r="http://schemas.openxmlformats.org/officeDocument/2006/relationships" xmlns:m="http://schemas.openxmlformats.org/officeDocument/2006/math" xmlns:v="urn:schemas-microsoft-com:vml" xmlns:wp14="http://schemas.microsoft.com/office/word/2010/wordprocessingDrawing" xmlns:wp="http://schemas.openxmlformats.org/drawingml/2006/wordprocessingDrawing" xmlns:w10="urn:schemas-microsoft-com:office:word" xmlns:w="http://schemas.openxmlformats.org/wordprocessingml/2006/main" xmlns:w14="http://schemas.microsoft.com/office/word/2010/wordml" xmlns:w15="http://schemas.microsoft.com/office/word/2012/wordml" xmlns:w16se="http://schemas.microsoft.com/office/word/2015/wordml/symex" xmlns:wpg="http://schemas.microsoft.com/office/word/2010/wordprocessingGroup" xmlns:wpi="http://schemas.microsoft.com/office/word/2010/wordprocessingInk" xmlns:wne="http://schemas.microsoft.com/office/word/2006/wordml" xmlns:wps="http://schemas.microsoft.com/office/word/2010/wordprocessingShape" mc:Ignorable="w14 w15 w16se wp14">
   <w:body>
+    <w:p>
+      <w:pPr>
+        <w:pStyle w:val="Standard"/>
+        <w:jc w:val="right"/>
+        <w:rPr>
+          <w:rFonts w:asciiTheme="majorHAnsi" w:hAnsiTheme="majorHAnsi"/>
+        </w:rPr>
+      </w:pPr>
+      <w:r>
+        <w:rPr>
+          <w:rFonts w:asciiTheme="majorHAnsi" w:hAnsiTheme="majorHAnsi"/>
+          <w:lang w:val="it-IT"/>
+        </w:rPr>
+        <w:t xml:space="preserve">Simone Cipriani, </w:t>
+      </w:r>
+      <w:r>
+        <w:rPr>
+          <w:rFonts w:asciiTheme="majorHAnsi" w:hAnsiTheme="majorHAnsi"/>
+          <w:b/>
+          <w:bCs/>
+          <w:lang w:val="it-IT"/>
+        </w:rPr>
+        <w:t>5951907</w:t>
+      </w:r>
+    </w:p>
+    <w:p>
+      <w:pPr>
+        <w:pStyle w:val="Standard"/>
+        <w:jc w:val="right"/>
+        <w:rPr>
+          <w:rFonts w:asciiTheme="majorHAnsi" w:hAnsiTheme="majorHAnsi"/>
+        </w:rPr>
+      </w:pPr>
+      <w:r>
+        <w:rPr>
+          <w:rFonts w:asciiTheme="majorHAnsi" w:hAnsiTheme="majorHAnsi"/>
+          <w:lang w:val="it-IT"/>
+        </w:rPr>
+        <w:t>Progetto per “</w:t>
+      </w:r>
+      <w:r>
+        <w:rPr>
+          <w:rFonts w:asciiTheme="majorHAnsi" w:hAnsiTheme="majorHAnsi"/>
+          <w:b/>
+          <w:lang w:val="it-IT"/>
+        </w:rPr>
+        <w:t xml:space="preserve">Data </w:t>
+      </w:r>
+      <w:proofErr w:type="spellStart"/>
+      <w:r>
+        <w:rPr>
+          <w:rFonts w:asciiTheme="majorHAnsi" w:hAnsiTheme="majorHAnsi"/>
+          <w:b/>
+          <w:lang w:val="it-IT"/>
+        </w:rPr>
+        <w:t>Mining</w:t>
+      </w:r>
+      <w:proofErr w:type="spellEnd"/>
+      <w:r>
+        <w:rPr>
+          <w:rFonts w:asciiTheme="majorHAnsi" w:hAnsiTheme="majorHAnsi"/>
+          <w:b/>
+          <w:lang w:val="it-IT"/>
+        </w:rPr>
+        <w:t xml:space="preserve"> and Organization</w:t>
+      </w:r>
+      <w:r>
+        <w:rPr>
+          <w:rFonts w:asciiTheme="majorHAnsi" w:hAnsiTheme="majorHAnsi"/>
+          <w:lang w:val="it-IT"/>
+        </w:rPr>
+        <w:t>”</w:t>
+      </w:r>
+    </w:p>
+    <w:p>
+      <w:pPr>
+        <w:pStyle w:val="Standard"/>
+        <w:jc w:val="right"/>
+        <w:rPr>
+          <w:rFonts w:asciiTheme="majorHAnsi" w:hAnsiTheme="majorHAnsi"/>
+        </w:rPr>
+      </w:pPr>
+      <w:proofErr w:type="spellStart"/>
+      <w:r>
+        <w:rPr>
+          <w:rFonts w:asciiTheme="majorHAnsi" w:hAnsiTheme="majorHAnsi"/>
+          <w:lang w:val="it-IT"/>
+        </w:rPr>
+        <w:t>Repository</w:t>
+      </w:r>
+      <w:proofErr w:type="spellEnd"/>
+      <w:r>
+        <w:rPr>
+          <w:rFonts w:asciiTheme="majorHAnsi" w:hAnsiTheme="majorHAnsi"/>
+          <w:lang w:val="it-IT"/>
+        </w:rPr>
+        <w:t xml:space="preserve"> </w:t>
+      </w:r>
+      <w:proofErr w:type="spellStart"/>
+      <w:r>
+        <w:rPr>
+          <w:rFonts w:asciiTheme="majorHAnsi" w:hAnsiTheme="majorHAnsi"/>
+          <w:b/>
+          <w:bCs/>
+          <w:lang w:val="it-IT"/>
+        </w:rPr>
+        <w:t>git</w:t>
+      </w:r>
+      <w:proofErr w:type="spellEnd"/>
+      <w:r>
+        <w:rPr>
+          <w:rFonts w:asciiTheme="majorHAnsi" w:hAnsiTheme="majorHAnsi"/>
+          <w:lang w:val="it-IT"/>
+        </w:rPr>
+        <w:t xml:space="preserve"> disponibile su: </w:t>
+      </w:r>
+      <w:r>
+        <w:rPr>
+          <w:rFonts w:asciiTheme="majorHAnsi" w:hAnsiTheme="majorHAnsi"/>
+          <w:i/>
+          <w:iCs/>
+          <w:lang w:val="it-IT"/>
+        </w:rPr>
+        <w:t>https://github.com/gesucca/</w:t>
+      </w:r>
+      <w:r>
+        <w:rPr>
+          <w:rFonts w:asciiTheme="majorHAnsi" w:hAnsiTheme="majorHAnsi"/>
+          <w:i/>
+          <w:iCs/>
+          <w:lang w:val="it-IT"/>
+        </w:rPr>
+        <w:t>datamining</w:t>
+      </w:r>
+      <w:r>
+        <w:rPr>
+          <w:rFonts w:asciiTheme="majorHAnsi" w:hAnsiTheme="majorHAnsi"/>
+          <w:i/>
+          <w:iCs/>
+          <w:lang w:val="it-IT"/>
+        </w:rPr>
+        <w:t>-class-homework</w:t>
+      </w:r>
+    </w:p>
+    <w:p>
+      <w:pPr>
+        <w:pStyle w:val="Standard"/>
+        <w:rPr>
+          <w:rFonts w:asciiTheme="majorHAnsi" w:hAnsiTheme="majorHAnsi"/>
+          <w:i/>
+          <w:iCs/>
+          <w:lang w:val="it-IT"/>
+        </w:rPr>
+      </w:pPr>
+    </w:p>
+    <w:p/>
+    <w:p>
+      <w:r>
+        <w:t>DATA UNDERSTANDING</w:t>
+      </w:r>
+      <w:bookmarkStart w:id="0" w:name="_GoBack"/>
+      <w:bookmarkEnd w:id="0"/>
+    </w:p>
+    <w:p/>
+    <w:p/>
     <w:p>
       <w:proofErr w:type="spellStart"/>
       <w:r>
@@ -417,29 +582,7 @@
                       <w:szCs w:val="16"/>
                       <w:lang w:val="en-US"/>
                     </w:rPr>
-                    <w:t xml:space="preserve">ok, let's </w:t>
-                  </w:r>
-                  <w:proofErr w:type="gramStart"/>
-                  <w:r>
-                    <w:rPr>
-                      <w:rFonts w:ascii="Courier New" w:hAnsi="Courier New" w:cs="Courier New"/>
-                      <w:color w:val="0070C0"/>
-                      <w:sz w:val="16"/>
-                      <w:szCs w:val="16"/>
-                      <w:lang w:val="en-US"/>
-                    </w:rPr>
-                    <w:t>take a look</w:t>
-                  </w:r>
-                  <w:proofErr w:type="gramEnd"/>
-                  <w:r>
-                    <w:rPr>
-                      <w:rFonts w:ascii="Courier New" w:hAnsi="Courier New" w:cs="Courier New"/>
-                      <w:color w:val="0070C0"/>
-                      <w:sz w:val="16"/>
-                      <w:szCs w:val="16"/>
-                      <w:lang w:val="en-US"/>
-                    </w:rPr>
-                    <w:t xml:space="preserve"> at it now</w:t>
+                    <w:t>ok, let's take a look at it now</w:t>
                   </w:r>
                 </w:p>
                 <w:p>
@@ -767,17 +910,17 @@
                       <w:sz w:val="16"/>
                       <w:szCs w:val="16"/>
                     </w:rPr>
-                    <w:t>"</w:t>
-                  </w:r>
-                  <w:proofErr w:type="spellStart"/>
-                  <w:r>
-                    <w:rPr>
-                      <w:rFonts w:ascii="Courier New" w:hAnsi="Courier New" w:cs="Courier New"/>
-                      <w:color w:val="0070C0"/>
-                      <w:sz w:val="16"/>
-                      <w:szCs w:val="16"/>
-                    </w:rPr>
-                    <w:t>blue","red</w:t>
+                    <w:t>"blue","</w:t>
+                  </w:r>
+                  <w:proofErr w:type="spellStart"/>
+                  <w:r>
+                    <w:rPr>
+                      <w:rFonts w:ascii="Courier New" w:hAnsi="Courier New" w:cs="Courier New"/>
+                      <w:color w:val="0070C0"/>
+                      <w:sz w:val="16"/>
+                      <w:szCs w:val="16"/>
+                    </w:rPr>
+                    <w:t>red</w:t>
                   </w:r>
                   <w:proofErr w:type="spellEnd"/>
                   <w:r>
@@ -5012,7 +5155,6 @@
                       <w:color w:val="0070C0"/>
                       <w:sz w:val="16"/>
                       <w:szCs w:val="16"/>
-                      <w:lang w:val="en-US"/>
                     </w:rPr>
                     <w:drawing>
                       <wp:inline distT="0" distB="0" distL="0" distR="0">
@@ -5132,10 +5274,7 @@
     <w:p/>
     <w:p/>
     <w:p/>
-    <w:p>
-      <w:bookmarkStart w:id="0" w:name="_GoBack"/>
-      <w:bookmarkEnd w:id="0"/>
-    </w:p>
+    <w:p/>
     <w:p/>
     <w:p/>
     <w:p/>
@@ -5227,7 +5366,7 @@
 </file>
 
 <file path=word/styles.xml><?xml version="1.0" encoding="utf-8"?>
-<w:styles xmlns:mc="http://schemas.openxmlformats.org/markup-compatibility/2006" xmlns:r="http://schemas.openxmlformats.org/officeDocument/2006/relationships" xmlns:w="http://schemas.openxmlformats.org/wordprocessingml/2006/main" xmlns:w14="http://schemas.microsoft.com/office/word/2010/wordml" xmlns:w15="http://schemas.microsoft.com/office/word/2012/wordml" xmlns:w16cid="http://schemas.microsoft.com/office/word/2016/wordml/cid" xmlns:w16se="http://schemas.microsoft.com/office/word/2015/wordml/symex" mc:Ignorable="w14 w15 w16se w16cid">
+<w:styles xmlns:mc="http://schemas.openxmlformats.org/markup-compatibility/2006" xmlns:r="http://schemas.openxmlformats.org/officeDocument/2006/relationships" xmlns:w="http://schemas.openxmlformats.org/wordprocessingml/2006/main" xmlns:w14="http://schemas.microsoft.com/office/word/2010/wordml" xmlns:w15="http://schemas.microsoft.com/office/word/2012/wordml" xmlns:w16se="http://schemas.microsoft.com/office/word/2015/wordml/symex" mc:Ignorable="w14 w15 w16se">
   <w:docDefaults>
     <w:rPrDefault>
       <w:rPr>
@@ -5243,7 +5382,7 @@
       </w:pPr>
     </w:pPrDefault>
   </w:docDefaults>
-  <w:latentStyles w:defLockedState="0" w:defUIPriority="99" w:defSemiHidden="0" w:defUnhideWhenUsed="0" w:defQFormat="0" w:count="375">
+  <w:latentStyles w:defLockedState="0" w:defUIPriority="99" w:defSemiHidden="0" w:defUnhideWhenUsed="0" w:defQFormat="0" w:count="371">
     <w:lsdException w:name="Normal" w:uiPriority="0" w:qFormat="1"/>
     <w:lsdException w:name="heading 1" w:uiPriority="9" w:qFormat="1"/>
     <w:lsdException w:name="heading 2" w:semiHidden="1" w:uiPriority="9" w:unhideWhenUsed="1" w:qFormat="1"/>
@@ -5615,10 +5754,6 @@
     <w:lsdException w:name="List Table 5 Dark Accent 6" w:uiPriority="50"/>
     <w:lsdException w:name="List Table 6 Colorful Accent 6" w:uiPriority="51"/>
     <w:lsdException w:name="List Table 7 Colorful Accent 6" w:uiPriority="52"/>
-    <w:lsdException w:name="Mention" w:semiHidden="1" w:unhideWhenUsed="1"/>
-    <w:lsdException w:name="Smart Hyperlink" w:semiHidden="1" w:unhideWhenUsed="1"/>
-    <w:lsdException w:name="Hashtag" w:semiHidden="1" w:unhideWhenUsed="1"/>
-    <w:lsdException w:name="Unresolved Mention" w:semiHidden="1" w:unhideWhenUsed="1"/>
   </w:latentStyles>
   <w:style w:type="paragraph" w:default="1" w:styleId="Normale">
     <w:name w:val="Normal"/>
@@ -5650,6 +5785,24 @@
     <w:uiPriority w:val="99"/>
     <w:semiHidden/>
     <w:unhideWhenUsed/>
+  </w:style>
+  <w:style w:type="paragraph" w:customStyle="1" w:styleId="Standard">
+    <w:name w:val="Standard"/>
+    <w:rsid w:val="00763863"/>
+    <w:pPr>
+      <w:widowControl w:val="0"/>
+      <w:suppressAutoHyphens/>
+      <w:autoSpaceDN w:val="0"/>
+      <w:spacing w:after="0" w:line="240" w:lineRule="auto"/>
+      <w:textAlignment w:val="baseline"/>
+    </w:pPr>
+    <w:rPr>
+      <w:rFonts w:ascii="Liberation Serif" w:eastAsia="Droid Sans Fallback" w:hAnsi="Liberation Serif" w:cs="DejaVu Sans"/>
+      <w:kern w:val="3"/>
+      <w:sz w:val="24"/>
+      <w:szCs w:val="24"/>
+      <w:lang w:val="en-US" w:eastAsia="zh-CN" w:bidi="hi-IN"/>
+    </w:rPr>
   </w:style>
 </w:styles>
 </file>

</xml_diff>